<commit_message>
Finalización de diseño institucional: filtros, metadatos automáticos y colores corporativos
</commit_message>
<xml_diff>
--- a/public/docs/Política de Seguridad y Salud.docx
+++ b/public/docs/Política de Seguridad y Salud.docx
@@ -125,7 +125,7 @@
           <w:lang w:eastAsia="es-MX"/>
         </w:rPr>
         <w:pict w14:anchorId="2454AB7A">
-          <v:rect id="_x0000_i1028" alt="" style="width:441.9pt;height:.05pt;mso-width-percent:0;mso-height-percent:0;mso-width-percent:0;mso-height-percent:0" o:hralign="center" o:hrstd="t" o:hr="t" fillcolor="#a0a0a0" stroked="f"/>
+          <v:rect id="_x0000_i1025" alt="" style="width:441.9pt;height:.05pt;mso-width-percent:0;mso-height-percent:0;mso-width-percent:0;mso-height-percent:0" o:hralign="center" o:hrstd="t" o:hr="t" fillcolor="#a0a0a0" stroked="f"/>
         </w:pict>
       </w:r>
     </w:p>
@@ -533,7 +533,7 @@
           <w:lang w:eastAsia="es-MX"/>
         </w:rPr>
         <w:pict w14:anchorId="5F433864">
-          <v:rect id="_x0000_i1027" alt="" style="width:441.9pt;height:.05pt;mso-width-percent:0;mso-height-percent:0;mso-width-percent:0;mso-height-percent:0" o:hralign="center" o:hrstd="t" o:hr="t" fillcolor="#a0a0a0" stroked="f"/>
+          <v:rect id="_x0000_i1026" alt="" style="width:441.9pt;height:.05pt;mso-width-percent:0;mso-height-percent:0;mso-width-percent:0;mso-height-percent:0" o:hralign="center" o:hrstd="t" o:hr="t" fillcolor="#a0a0a0" stroked="f"/>
         </w:pict>
       </w:r>
     </w:p>
@@ -807,7 +807,7 @@
           <w:lang w:eastAsia="es-MX"/>
         </w:rPr>
         <w:pict w14:anchorId="30D742B3">
-          <v:rect id="_x0000_i1026" alt="" style="width:441.9pt;height:.05pt;mso-width-percent:0;mso-height-percent:0;mso-width-percent:0;mso-height-percent:0" o:hralign="center" o:hrstd="t" o:hr="t" fillcolor="#a0a0a0" stroked="f"/>
+          <v:rect id="_x0000_i1027" alt="" style="width:441.9pt;height:.05pt;mso-width-percent:0;mso-height-percent:0;mso-width-percent:0;mso-height-percent:0" o:hralign="center" o:hrstd="t" o:hr="t" fillcolor="#a0a0a0" stroked="f"/>
         </w:pict>
       </w:r>
     </w:p>
@@ -1229,7 +1229,7 @@
           <w:lang w:eastAsia="es-MX"/>
         </w:rPr>
         <w:pict w14:anchorId="4D2695DB">
-          <v:rect id="_x0000_i1025" alt="" style="width:441.9pt;height:.05pt;mso-width-percent:0;mso-height-percent:0;mso-width-percent:0;mso-height-percent:0" o:hralign="center" o:hrstd="t" o:hr="t" fillcolor="#a0a0a0" stroked="f"/>
+          <v:rect id="_x0000_i1028" alt="" style="width:441.9pt;height:.05pt;mso-width-percent:0;mso-height-percent:0;mso-width-percent:0;mso-height-percent:0" o:hralign="center" o:hrstd="t" o:hr="t" fillcolor="#a0a0a0" stroked="f"/>
         </w:pict>
       </w:r>
     </w:p>
@@ -1361,7 +1361,6 @@
         <w:t xml:space="preserve"> para asegurar rollback en caso de error.</w:t>
       </w:r>
     </w:p>
-    <w:p/>
     <w:sectPr>
       <w:pgSz w:w="12240" w:h="15840"/>
       <w:pgMar w:top="1417" w:right="1701" w:bottom="1417" w:left="1701" w:header="708" w:footer="708" w:gutter="0"/>

</xml_diff>